<commit_message>
Updated Schedule and Instructions
</commit_message>
<xml_diff>
--- a/TournamentRunMe/Instructions.docx
+++ b/TournamentRunMe/Instructions.docx
@@ -33,10 +33,31 @@
     </w:p>
     <w:p>
       <w:r>
-        <w:t xml:space="preserve">The number of rounds vary, usually aim for 40 to 48 matches total witch is usually between </w:t>
-      </w:r>
-      <w:r>
-        <w:t>8 and 10 rounds</w:t>
+        <w:t xml:space="preserve">The number of rounds vary, usually aim for </w:t>
+      </w:r>
+      <w:r>
+        <w:t>35</w:t>
+      </w:r>
+      <w:r>
+        <w:t xml:space="preserve"> to 4</w:t>
+      </w:r>
+      <w:r>
+        <w:t>5</w:t>
+      </w:r>
+      <w:r>
+        <w:t xml:space="preserve"> matches total </w:t>
+      </w:r>
+      <w:r>
+        <w:t>which</w:t>
+      </w:r>
+      <w:r>
+        <w:t xml:space="preserve"> is </w:t>
+      </w:r>
+      <w:r>
+        <w:t>8 or 12. You may try other</w:t>
+      </w:r>
+      <w:r>
+        <w:t xml:space="preserve"> numbers but make sure there are no surrogate matches (a 1 in the column with all of the zeros)</w:t>
       </w:r>
     </w:p>
     <w:p>
@@ -223,7 +244,15 @@
     </w:p>
     <w:p>
       <w:r>
-        <w:t>Matches start at 9:15am and are on a 4min interval</w:t>
+        <w:t>Matches start at 9:</w:t>
+      </w:r>
+      <w:r>
+        <w:t>30</w:t>
+      </w:r>
+      <w:bookmarkStart w:id="0" w:name="_GoBack"/>
+      <w:bookmarkEnd w:id="0"/>
+      <w:r>
+        <w:t>am and are on a 4min interval</w:t>
       </w:r>
     </w:p>
     <w:p>
@@ -403,8 +432,6 @@
       <w:r>
         <w:t>Stream to keep the remote parents happy</w:t>
       </w:r>
-      <w:bookmarkStart w:id="0" w:name="_GoBack"/>
-      <w:bookmarkEnd w:id="0"/>
     </w:p>
     <w:p>
       <w:pPr>
@@ -1260,6 +1287,7 @@
   <w:style w:type="character" w:default="1" w:styleId="DefaultParagraphFont">
     <w:name w:val="Default Paragraph Font"/>
     <w:uiPriority w:val="1"/>
+    <w:semiHidden/>
     <w:unhideWhenUsed/>
   </w:style>
   <w:style w:type="table" w:default="1" w:styleId="TableNormal">

</xml_diff>